<commit_message>
added the text file
</commit_message>
<xml_diff>
--- a/Data Science Challenge-r03_answers.docx
+++ b/Data Science Challenge-r03_answers.docx
@@ -1246,6 +1246,107 @@
         </w:rPr>
         <w:t xml:space="preserve">Git : </w:t>
       </w:r>
+      <w:hyperlink r:id="rId4">
+        <w:r>
+          <w:rPr>
+            <w:rStyle w:val="InternetLink"/>
+            <w:rFonts w:eastAsia="Times New Roman" w:cs="Arial" w:ascii="Arial" w:hAnsi="Arial"/>
+            <w:color w:val="CE181E"/>
+            <w:lang w:val="en-US" w:eastAsia="de-DE"/>
+          </w:rPr>
+          <w:t>https://github.com/bijanfallah/A1_Bijan.git</w:t>
+        </w:r>
+      </w:hyperlink>
+      <w:hyperlink r:id="rId5">
+        <w:r>
+          <w:rPr>
+            <w:rFonts w:eastAsia="Times New Roman" w:cs="Arial" w:ascii="Arial" w:hAnsi="Arial"/>
+            <w:color w:val="CE181E"/>
+            <w:lang w:val="en-US" w:eastAsia="de-DE"/>
+          </w:rPr>
+          <w:t xml:space="preserve"> </w:t>
+        </w:r>
+      </w:hyperlink>
+    </w:p>
+    <w:p>
+      <w:pPr>
+        <w:pStyle w:val="Normal"/>
+        <w:shd w:val="clear" w:color="auto" w:fill="FFFFFF"/>
+        <w:spacing w:lineRule="auto" w:line="240" w:before="0" w:after="0"/>
+        <w:jc w:val="both"/>
+        <w:rPr>
+          <w:rFonts w:ascii="Arial" w:hAnsi="Arial" w:eastAsia="Times New Roman" w:cs="Arial"/>
+          <w:color w:val="CE181E"/>
+          <w:lang w:val="en-US" w:eastAsia="de-DE"/>
+        </w:rPr>
+      </w:pPr>
+      <w:r>
+        <w:rPr>
+          <w:rFonts w:eastAsia="Times New Roman" w:cs="Arial" w:ascii="Arial" w:hAnsi="Arial"/>
+          <w:color w:val="CE181E"/>
+          <w:lang w:val="en-US" w:eastAsia="de-DE"/>
+        </w:rPr>
+      </w:r>
+    </w:p>
+    <w:p>
+      <w:pPr>
+        <w:pStyle w:val="Normal"/>
+        <w:shd w:val="clear" w:color="auto" w:fill="FFFFFF"/>
+        <w:spacing w:lineRule="auto" w:line="240" w:before="0" w:after="0"/>
+        <w:jc w:val="both"/>
+        <w:rPr>
+          <w:rFonts w:ascii="Arial" w:hAnsi="Arial" w:eastAsia="Times New Roman" w:cs="Arial"/>
+          <w:color w:val="CE181E"/>
+          <w:lang w:val="en-US" w:eastAsia="de-DE"/>
+        </w:rPr>
+      </w:pPr>
+      <w:r>
+        <w:rPr>
+          <w:rFonts w:eastAsia="Times New Roman" w:cs="Arial" w:ascii="Arial" w:hAnsi="Arial"/>
+          <w:color w:val="CE181E"/>
+          <w:lang w:val="en-US" w:eastAsia="de-DE"/>
+        </w:rPr>
+      </w:r>
+    </w:p>
+    <w:p>
+      <w:pPr>
+        <w:pStyle w:val="Normal"/>
+        <w:shd w:val="clear" w:color="auto" w:fill="FFFFFF"/>
+        <w:spacing w:lineRule="auto" w:line="240" w:before="0" w:after="0"/>
+        <w:jc w:val="both"/>
+        <w:rPr>
+          <w:rFonts w:ascii="Arial" w:hAnsi="Arial" w:eastAsia="Times New Roman" w:cs="Arial"/>
+          <w:color w:val="CE181E"/>
+          <w:lang w:val="en-US" w:eastAsia="de-DE"/>
+        </w:rPr>
+      </w:pPr>
+      <w:r>
+        <w:rPr>
+          <w:rFonts w:eastAsia="Times New Roman" w:cs="Arial" w:ascii="Arial" w:hAnsi="Arial"/>
+          <w:color w:val="CE181E"/>
+          <w:lang w:val="en-US" w:eastAsia="de-DE"/>
+        </w:rPr>
+      </w:r>
+    </w:p>
+    <w:p>
+      <w:pPr>
+        <w:pStyle w:val="Normal"/>
+        <w:shd w:val="clear" w:color="auto" w:fill="FFFFFF"/>
+        <w:spacing w:lineRule="auto" w:line="240" w:before="0" w:after="0"/>
+        <w:jc w:val="both"/>
+        <w:rPr>
+          <w:rFonts w:ascii="Arial" w:hAnsi="Arial" w:eastAsia="Times New Roman" w:cs="Arial"/>
+          <w:color w:val="CE181E"/>
+          <w:lang w:val="en-US" w:eastAsia="de-DE"/>
+        </w:rPr>
+      </w:pPr>
+      <w:r>
+        <w:rPr>
+          <w:rFonts w:eastAsia="Times New Roman" w:cs="Arial" w:ascii="Arial" w:hAnsi="Arial"/>
+          <w:color w:val="CE181E"/>
+          <w:lang w:val="en-US" w:eastAsia="de-DE"/>
+        </w:rPr>
+      </w:r>
     </w:p>
     <w:p>
       <w:pPr>
@@ -1537,7 +1638,7 @@
       </w:r>
     </w:p>
     <w:sectPr>
-      <w:headerReference w:type="default" r:id="rId4"/>
+      <w:headerReference w:type="default" r:id="rId6"/>
       <w:type w:val="nextPage"/>
       <w:pgSz w:w="11906" w:h="16838"/>
       <w:pgMar w:left="1417" w:right="1417" w:header="708" w:top="1417" w:footer="0" w:bottom="1134" w:gutter="0"/>

</xml_diff>